<commit_message>
napisano jedno postojeće rješenje
</commit_message>
<xml_diff>
--- a/Prepoznavanje tipa govornika na osnovu spektra govornog signala.docx
+++ b/Prepoznavanje tipa govornika na osnovu spektra govornog signala.docx
@@ -259,7 +259,10 @@
               <w:tab w:val="right" w:leader="dot" w:pos="9062"/>
             </w:tabs>
             <w:rPr>
+              <w:rFonts w:asciiTheme="minorHAnsi" w:eastAsiaTheme="minorEastAsia" w:hAnsiTheme="minorHAnsi"/>
               <w:noProof/>
+              <w:sz w:val="22"/>
+              <w:lang w:eastAsia="hr-HR"/>
             </w:rPr>
           </w:pPr>
           <w:r>
@@ -271,7 +274,7 @@
           <w:r>
             <w:fldChar w:fldCharType="separate"/>
           </w:r>
-          <w:hyperlink w:anchor="_Toc98274486" w:history="1">
+          <w:hyperlink w:anchor="_Toc98328220" w:history="1">
             <w:r>
               <w:rPr>
                 <w:rStyle w:val="Hiperveza"/>
@@ -281,7 +284,10 @@
             </w:r>
             <w:r>
               <w:rPr>
+                <w:rFonts w:asciiTheme="minorHAnsi" w:eastAsiaTheme="minorEastAsia" w:hAnsiTheme="minorHAnsi"/>
                 <w:noProof/>
+                <w:sz w:val="22"/>
+                <w:lang w:eastAsia="hr-HR"/>
               </w:rPr>
               <w:tab/>
             </w:r>
@@ -311,7 +317,7 @@
                 <w:noProof/>
                 <w:webHidden/>
               </w:rPr>
-              <w:instrText xml:space="preserve"> PAGEREF _Toc98274486 \h </w:instrText>
+              <w:instrText xml:space="preserve"> PAGEREF _Toc98328220 \h </w:instrText>
             </w:r>
             <w:r>
               <w:rPr>
@@ -331,7 +337,95 @@
                 <w:noProof/>
                 <w:webHidden/>
               </w:rPr>
-              <w:t>3</w:t>
+              <w:t>1</w:t>
+            </w:r>
+            <w:r>
+              <w:rPr>
+                <w:noProof/>
+                <w:webHidden/>
+              </w:rPr>
+              <w:fldChar w:fldCharType="end"/>
+            </w:r>
+          </w:hyperlink>
+        </w:p>
+        <w:p>
+          <w:pPr>
+            <w:pStyle w:val="Sadraj1"/>
+            <w:tabs>
+              <w:tab w:val="left" w:pos="440"/>
+              <w:tab w:val="right" w:leader="dot" w:pos="9062"/>
+            </w:tabs>
+            <w:rPr>
+              <w:rFonts w:asciiTheme="minorHAnsi" w:eastAsiaTheme="minorEastAsia" w:hAnsiTheme="minorHAnsi"/>
+              <w:noProof/>
+              <w:sz w:val="22"/>
+              <w:lang w:eastAsia="hr-HR"/>
+            </w:rPr>
+          </w:pPr>
+          <w:hyperlink w:anchor="_Toc98328221" w:history="1">
+            <w:r>
+              <w:rPr>
+                <w:rStyle w:val="Hiperveza"/>
+                <w:noProof/>
+              </w:rPr>
+              <w:t>2.</w:t>
+            </w:r>
+            <w:r>
+              <w:rPr>
+                <w:rFonts w:asciiTheme="minorHAnsi" w:eastAsiaTheme="minorEastAsia" w:hAnsiTheme="minorHAnsi"/>
+                <w:noProof/>
+                <w:sz w:val="22"/>
+                <w:lang w:eastAsia="hr-HR"/>
+              </w:rPr>
+              <w:tab/>
+            </w:r>
+            <w:r>
+              <w:rPr>
+                <w:rStyle w:val="Hiperveza"/>
+                <w:noProof/>
+              </w:rPr>
+              <w:t>Pregled postojećih rješenja u području prepoznavanja tipa govornika na osnovu spektra govornog signala</w:t>
+            </w:r>
+            <w:r>
+              <w:rPr>
+                <w:noProof/>
+                <w:webHidden/>
+              </w:rPr>
+              <w:tab/>
+            </w:r>
+            <w:r>
+              <w:rPr>
+                <w:noProof/>
+                <w:webHidden/>
+              </w:rPr>
+              <w:fldChar w:fldCharType="begin"/>
+            </w:r>
+            <w:r>
+              <w:rPr>
+                <w:noProof/>
+                <w:webHidden/>
+              </w:rPr>
+              <w:instrText xml:space="preserve"> PAGEREF _Toc98328221 \h </w:instrText>
+            </w:r>
+            <w:r>
+              <w:rPr>
+                <w:noProof/>
+                <w:webHidden/>
+              </w:rPr>
+            </w:r>
+            <w:r>
+              <w:rPr>
+                <w:noProof/>
+                <w:webHidden/>
+              </w:rPr>
+              <w:fldChar w:fldCharType="separate"/>
+            </w:r>
+            <w:r>
+              <w:rPr>
+                <w:noProof/>
+                <w:webHidden/>
+              </w:rPr>
+              <w:t>2</w:t>
             </w:r>
             <w:r>
               <w:rPr>
@@ -374,15 +468,9 @@
     <w:p/>
     <w:p/>
     <w:p/>
-    <w:p/>
-    <w:p/>
     <w:p>
       <w:pPr>
         <w:pStyle w:val="Naslov1"/>
-        <w:numPr>
-          <w:ilvl w:val="0"/>
-          <w:numId w:val="4"/>
-        </w:numPr>
         <w:sectPr>
           <w:footerReference w:type="default" r:id="rId8"/>
           <w:type w:val="continuous"/>
@@ -392,7 +480,6 @@
           <w:docGrid w:linePitch="360"/>
         </w:sectPr>
       </w:pPr>
-      <w:bookmarkStart w:id="0" w:name="_Toc98274486"/>
     </w:p>
     <w:p>
       <w:pPr>
@@ -402,6 +489,7 @@
           <w:numId w:val="4"/>
         </w:numPr>
       </w:pPr>
+      <w:bookmarkStart w:id="0" w:name="_Toc98328220"/>
       <w:r>
         <w:lastRenderedPageBreak/>
         <w:t>Uvod</w:t>
@@ -433,8 +521,1925 @@
         <w:jc w:val="both"/>
       </w:pPr>
     </w:p>
+    <w:p>
+      <w:pPr>
+        <w:jc w:val="both"/>
+      </w:pPr>
+    </w:p>
+    <w:p>
+      <w:pPr>
+        <w:jc w:val="both"/>
+      </w:pPr>
+    </w:p>
+    <w:p>
+      <w:pPr>
+        <w:jc w:val="both"/>
+      </w:pPr>
+    </w:p>
+    <w:p>
+      <w:pPr>
+        <w:jc w:val="both"/>
+      </w:pPr>
+    </w:p>
+    <w:p>
+      <w:pPr>
+        <w:jc w:val="both"/>
+      </w:pPr>
+    </w:p>
+    <w:p>
+      <w:pPr>
+        <w:jc w:val="both"/>
+      </w:pPr>
+    </w:p>
+    <w:p>
+      <w:pPr>
+        <w:jc w:val="both"/>
+      </w:pPr>
+    </w:p>
+    <w:p>
+      <w:pPr>
+        <w:jc w:val="both"/>
+      </w:pPr>
+    </w:p>
+    <w:p>
+      <w:pPr>
+        <w:jc w:val="both"/>
+      </w:pPr>
+    </w:p>
+    <w:p>
+      <w:pPr>
+        <w:jc w:val="both"/>
+      </w:pPr>
+    </w:p>
+    <w:p>
+      <w:pPr>
+        <w:jc w:val="both"/>
+      </w:pPr>
+    </w:p>
+    <w:p>
+      <w:pPr>
+        <w:jc w:val="both"/>
+      </w:pPr>
+    </w:p>
+    <w:p>
+      <w:pPr>
+        <w:jc w:val="both"/>
+      </w:pPr>
+    </w:p>
+    <w:p>
+      <w:pPr>
+        <w:jc w:val="both"/>
+      </w:pPr>
+    </w:p>
+    <w:p>
+      <w:pPr>
+        <w:jc w:val="both"/>
+      </w:pPr>
+    </w:p>
+    <w:p>
+      <w:pPr>
+        <w:jc w:val="both"/>
+      </w:pPr>
+    </w:p>
+    <w:p>
+      <w:pPr>
+        <w:jc w:val="both"/>
+      </w:pPr>
+    </w:p>
+    <w:p>
+      <w:pPr>
+        <w:jc w:val="both"/>
+      </w:pPr>
+    </w:p>
+    <w:p>
+      <w:pPr>
+        <w:jc w:val="both"/>
+      </w:pPr>
+    </w:p>
+    <w:p>
+      <w:pPr>
+        <w:jc w:val="both"/>
+      </w:pPr>
+    </w:p>
+    <w:p>
+      <w:pPr>
+        <w:pStyle w:val="Naslov1"/>
+        <w:numPr>
+          <w:ilvl w:val="0"/>
+          <w:numId w:val="4"/>
+        </w:numPr>
+      </w:pPr>
+      <w:bookmarkStart w:id="1" w:name="_Toc98328221"/>
+      <w:r>
+        <w:lastRenderedPageBreak/>
+        <w:t>Pregled postojećih rješenja u području prepoznavanja tipa govornika na osnovu spektra govornog signala</w:t>
+      </w:r>
+      <w:bookmarkEnd w:id="1"/>
+    </w:p>
+    <w:p>
+      <w:pPr>
+        <w:ind w:firstLine="360"/>
+        <w:jc w:val="both"/>
+      </w:pPr>
+      <w:r>
+        <w:t>Spektar govornog signala širok je i odavno poznat pojam te je samim time postojan veliki broj postojećih rješenja.</w:t>
+      </w:r>
+      <w:r>
+        <w:t xml:space="preserve"> </w:t>
+      </w:r>
+      <w:r>
+        <w:t xml:space="preserve">U ovom poglavlju prikazana su 2 postojeća rješenja u području prepoznavanja tipa govornika na osnovu spektra govornog signala na način da </w:t>
+      </w:r>
+      <w:r>
+        <w:t>su</w:t>
+      </w:r>
+      <w:r>
+        <w:t xml:space="preserve"> ukratko opisan</w:t>
+      </w:r>
+      <w:r>
+        <w:t xml:space="preserve">i sami algoritmi prepoznavanja te da su na osnovu toga navedene prednosti i nedostatci postojećih rješenja. </w:t>
+      </w:r>
+    </w:p>
+    <w:p>
+      <w:pPr>
+        <w:pStyle w:val="Naslov2"/>
+        <w:numPr>
+          <w:ilvl w:val="1"/>
+          <w:numId w:val="4"/>
+        </w:numPr>
+        <w:rPr>
+          <w:i/>
+          <w:iCs/>
+        </w:rPr>
+      </w:pPr>
+      <w:r>
+        <w:rPr>
+          <w:i/>
+          <w:iCs/>
+        </w:rPr>
+        <w:t xml:space="preserve">Male </w:t>
+      </w:r>
+      <w:proofErr w:type="spellStart"/>
+      <w:r>
+        <w:rPr>
+          <w:i/>
+          <w:iCs/>
+        </w:rPr>
+        <w:t>Female</w:t>
+      </w:r>
+      <w:proofErr w:type="spellEnd"/>
+      <w:r>
+        <w:rPr>
+          <w:i/>
+          <w:iCs/>
+        </w:rPr>
+        <w:t xml:space="preserve"> </w:t>
+      </w:r>
+      <w:proofErr w:type="spellStart"/>
+      <w:r>
+        <w:rPr>
+          <w:i/>
+          <w:iCs/>
+        </w:rPr>
+        <w:t>Voice</w:t>
+      </w:r>
+      <w:proofErr w:type="spellEnd"/>
+      <w:r>
+        <w:rPr>
+          <w:i/>
+          <w:iCs/>
+        </w:rPr>
+        <w:t xml:space="preserve"> </w:t>
+      </w:r>
+      <w:proofErr w:type="spellStart"/>
+      <w:r>
+        <w:rPr>
+          <w:i/>
+          <w:iCs/>
+        </w:rPr>
+        <w:t>Recognition</w:t>
+      </w:r>
+      <w:proofErr w:type="spellEnd"/>
+      <w:r>
+        <w:rPr>
+          <w:i/>
+          <w:iCs/>
+        </w:rPr>
+        <w:t xml:space="preserve"> – </w:t>
+      </w:r>
+      <w:proofErr w:type="spellStart"/>
+      <w:r>
+        <w:rPr>
+          <w:i/>
+          <w:iCs/>
+        </w:rPr>
+        <w:t>Harsh</w:t>
+      </w:r>
+      <w:proofErr w:type="spellEnd"/>
+      <w:r>
+        <w:rPr>
+          <w:i/>
+          <w:iCs/>
+        </w:rPr>
+        <w:t xml:space="preserve"> </w:t>
+      </w:r>
+      <w:proofErr w:type="spellStart"/>
+      <w:r>
+        <w:rPr>
+          <w:i/>
+          <w:iCs/>
+        </w:rPr>
+        <w:t>Mittal</w:t>
+      </w:r>
+      <w:proofErr w:type="spellEnd"/>
+      <w:r>
+        <w:rPr>
+          <w:i/>
+          <w:iCs/>
+        </w:rPr>
+        <w:t xml:space="preserve"> </w:t>
+      </w:r>
+    </w:p>
+    <w:p>
+      <w:pPr>
+        <w:jc w:val="both"/>
+      </w:pPr>
+      <w:r>
+        <w:t>U samom uvodu programskog rješe</w:t>
+      </w:r>
+      <w:r>
+        <w:t>nja autor daje informacije o odabiru frekvencijskih raspona muških i ženskih osoba i to na način kako je prikazano tablicom 1.</w:t>
+      </w:r>
+    </w:p>
+    <w:tbl>
+      <w:tblPr>
+        <w:tblStyle w:val="Reetkatablice"/>
+        <w:tblW w:w="0" w:type="auto"/>
+        <w:jc w:val="center"/>
+        <w:tblLook w:val="04A0" w:firstRow="1" w:lastRow="0" w:firstColumn="1" w:lastColumn="0" w:noHBand="0" w:noVBand="1"/>
+      </w:tblPr>
+      <w:tblGrid>
+        <w:gridCol w:w="3242"/>
+        <w:gridCol w:w="3242"/>
+      </w:tblGrid>
+      <w:tr>
+        <w:trPr>
+          <w:trHeight w:val="374"/>
+          <w:jc w:val="center"/>
+        </w:trPr>
+        <w:tc>
+          <w:tcPr>
+            <w:tcW w:w="3242" w:type="dxa"/>
+            <w:shd w:val="clear" w:color="auto" w:fill="F2F2F2" w:themeFill="background1" w:themeFillShade="F2"/>
+          </w:tcPr>
+          <w:p>
+            <w:pPr>
+              <w:spacing w:line="276" w:lineRule="auto"/>
+              <w:jc w:val="center"/>
+            </w:pPr>
+            <w:r>
+              <w:t>Frekvencijski raspon [Hz]</w:t>
+            </w:r>
+          </w:p>
+        </w:tc>
+        <w:tc>
+          <w:tcPr>
+            <w:tcW w:w="3242" w:type="dxa"/>
+            <w:shd w:val="clear" w:color="auto" w:fill="F2F2F2" w:themeFill="background1" w:themeFillShade="F2"/>
+          </w:tcPr>
+          <w:p>
+            <w:pPr>
+              <w:spacing w:line="276" w:lineRule="auto"/>
+              <w:jc w:val="center"/>
+            </w:pPr>
+            <w:r>
+              <w:t>Spol</w:t>
+            </w:r>
+          </w:p>
+        </w:tc>
+      </w:tr>
+      <w:tr>
+        <w:trPr>
+          <w:trHeight w:val="381"/>
+          <w:jc w:val="center"/>
+        </w:trPr>
+        <w:tc>
+          <w:tcPr>
+            <w:tcW w:w="3242" w:type="dxa"/>
+          </w:tcPr>
+          <w:p>
+            <w:pPr>
+              <w:spacing w:line="276" w:lineRule="auto"/>
+              <w:jc w:val="center"/>
+            </w:pPr>
+            <w:r>
+              <w:t xml:space="preserve">85 </w:t>
+            </w:r>
+            <w:r>
+              <w:t>Hz</w:t>
+            </w:r>
+            <w:r>
+              <w:t xml:space="preserve"> – 180 </w:t>
+            </w:r>
+            <w:r>
+              <w:t>Hz</w:t>
+            </w:r>
+          </w:p>
+        </w:tc>
+        <w:tc>
+          <w:tcPr>
+            <w:tcW w:w="3242" w:type="dxa"/>
+          </w:tcPr>
+          <w:p>
+            <w:pPr>
+              <w:spacing w:line="276" w:lineRule="auto"/>
+              <w:jc w:val="center"/>
+            </w:pPr>
+            <w:r>
+              <w:t>Muški</w:t>
+            </w:r>
+          </w:p>
+        </w:tc>
+      </w:tr>
+      <w:tr>
+        <w:trPr>
+          <w:trHeight w:val="374"/>
+          <w:jc w:val="center"/>
+        </w:trPr>
+        <w:tc>
+          <w:tcPr>
+            <w:tcW w:w="3242" w:type="dxa"/>
+          </w:tcPr>
+          <w:p>
+            <w:pPr>
+              <w:spacing w:line="276" w:lineRule="auto"/>
+              <w:jc w:val="center"/>
+            </w:pPr>
+            <w:r>
+              <w:t xml:space="preserve">155 </w:t>
+            </w:r>
+            <w:r>
+              <w:t>Hz</w:t>
+            </w:r>
+            <w:r>
+              <w:t xml:space="preserve"> – 255 Hz</w:t>
+            </w:r>
+          </w:p>
+        </w:tc>
+        <w:tc>
+          <w:tcPr>
+            <w:tcW w:w="3242" w:type="dxa"/>
+          </w:tcPr>
+          <w:p>
+            <w:pPr>
+              <w:spacing w:line="276" w:lineRule="auto"/>
+              <w:jc w:val="center"/>
+            </w:pPr>
+            <w:r>
+              <w:t>Ženski</w:t>
+            </w:r>
+          </w:p>
+        </w:tc>
+      </w:tr>
+    </w:tbl>
+    <w:p>
+      <w:pPr>
+        <w:jc w:val="center"/>
+        <w:rPr>
+          <w:sz w:val="22"/>
+          <w:szCs w:val="20"/>
+        </w:rPr>
+      </w:pPr>
+      <w:r>
+        <w:rPr>
+          <w:sz w:val="22"/>
+          <w:szCs w:val="20"/>
+        </w:rPr>
+        <w:t>Tablica 1: Frekvencijski rasponi glasova</w:t>
+      </w:r>
+    </w:p>
+    <w:p>
+      <w:pPr>
+        <w:jc w:val="both"/>
+      </w:pPr>
+      <w:r>
+        <w:t xml:space="preserve">S obzirom na </w:t>
+      </w:r>
+      <w:r>
+        <w:t xml:space="preserve">navedene </w:t>
+      </w:r>
+      <w:r>
+        <w:t>frekvencijske raspone</w:t>
+      </w:r>
+      <w:r>
+        <w:t xml:space="preserve"> </w:t>
+      </w:r>
+      <w:r>
+        <w:t xml:space="preserve">definira graničnu frekvenciju </w:t>
+      </w:r>
+      <w:r>
+        <w:t>od</w:t>
+      </w:r>
+      <w:r>
+        <w:t xml:space="preserve"> 160 Hz. Drugim riječima, sve frekv</w:t>
+      </w:r>
+      <w:r>
+        <w:t xml:space="preserve">encije koje bivaju dobivene kao rješenje algoritma za prepoznavanje tipa govornika veće od 160 Hz predstavljat će ženski glas. </w:t>
+      </w:r>
+    </w:p>
+    <w:p>
+      <w:pPr>
+        <w:jc w:val="both"/>
+      </w:pPr>
+      <w:r>
+        <w:t>U nastavku rada</w:t>
+      </w:r>
+      <w:r>
+        <w:t xml:space="preserve"> autor prikazuje algoritam shematskim prikazom kako je prikazano na slici 1.</w:t>
+      </w:r>
+    </w:p>
+    <w:p>
+      <w:pPr>
+        <w:spacing w:line="240" w:lineRule="auto"/>
+        <w:jc w:val="center"/>
+      </w:pPr>
+      <w:r>
+        <w:rPr>
+          <w:noProof/>
+        </w:rPr>
+        <w:drawing>
+          <wp:inline distT="0" distB="0" distL="0" distR="0" wp14:anchorId="3415C497" wp14:editId="06E3D715">
+            <wp:extent cx="4677410" cy="2781300"/>
+            <wp:effectExtent l="0" t="0" r="8890" b="0"/>
+            <wp:docPr id="1" name="Slika 1"/>
+            <wp:cNvGraphicFramePr>
+              <a:graphicFrameLocks xmlns:a="http://schemas.openxmlformats.org/drawingml/2006/main" noChangeAspect="1"/>
+            </wp:cNvGraphicFramePr>
+            <a:graphic xmlns:a="http://schemas.openxmlformats.org/drawingml/2006/main">
+              <a:graphicData uri="http://schemas.openxmlformats.org/drawingml/2006/picture">
+                <pic:pic xmlns:pic="http://schemas.openxmlformats.org/drawingml/2006/picture">
+                  <pic:nvPicPr>
+                    <pic:cNvPr id="0" name="Picture 1"/>
+                    <pic:cNvPicPr>
+                      <a:picLocks noChangeAspect="1" noChangeArrowheads="1"/>
+                    </pic:cNvPicPr>
+                  </pic:nvPicPr>
+                  <pic:blipFill rotWithShape="1">
+                    <a:blip r:embed="rId9">
+                      <a:extLst>
+                        <a:ext uri="{28A0092B-C50C-407E-A947-70E740481C1C}">
+                          <a14:useLocalDpi xmlns:a14="http://schemas.microsoft.com/office/drawing/2010/main" val="0"/>
+                        </a:ext>
+                      </a:extLst>
+                    </a:blip>
+                    <a:srcRect t="2260" b="2795"/>
+                    <a:stretch/>
+                  </pic:blipFill>
+                  <pic:spPr bwMode="auto">
+                    <a:xfrm>
+                      <a:off x="0" y="0"/>
+                      <a:ext cx="4708420" cy="2799739"/>
+                    </a:xfrm>
+                    <a:prstGeom prst="rect">
+                      <a:avLst/>
+                    </a:prstGeom>
+                    <a:noFill/>
+                    <a:ln>
+                      <a:noFill/>
+                    </a:ln>
+                    <a:extLst>
+                      <a:ext uri="{53640926-AAD7-44D8-BBD7-CCE9431645EC}">
+                        <a14:shadowObscured xmlns:a14="http://schemas.microsoft.com/office/drawing/2010/main"/>
+                      </a:ext>
+                    </a:extLst>
+                  </pic:spPr>
+                </pic:pic>
+              </a:graphicData>
+            </a:graphic>
+          </wp:inline>
+        </w:drawing>
+      </w:r>
+    </w:p>
+    <w:p>
+      <w:pPr>
+        <w:jc w:val="center"/>
+      </w:pPr>
+      <w:r>
+        <w:t>Slika 1: Algoritam za prepoznavanje tipa govornika na osnovu spektra govornog signala</w:t>
+      </w:r>
+    </w:p>
+    <w:p>
+      <w:pPr>
+        <w:jc w:val="both"/>
+      </w:pPr>
+      <w:r>
+        <w:lastRenderedPageBreak/>
+        <w:t xml:space="preserve">Autor navodi da na vlastitoj bazi govornih signala </w:t>
+      </w:r>
+      <w:r>
+        <w:t>algoritam daje ispravan zaključak o tipu govornika u 6 od 10 slučajeva (60 %). Algoritmi i programska rješenja ovakvog tipa najbolje je ispitati sa „slučajnom“ bazom govornih signala. Drugim riječima, u tablici 2 prikazan</w:t>
+      </w:r>
+      <w:r>
+        <w:t>i su zaključci algoritma na nasumičnim uzorcima</w:t>
+      </w:r>
+      <w:r>
+        <w:t xml:space="preserve"> govornih signala</w:t>
+      </w:r>
+      <w:r>
+        <w:t>.</w:t>
+      </w:r>
+    </w:p>
+    <w:tbl>
+      <w:tblPr>
+        <w:tblStyle w:val="Reetkatablice"/>
+        <w:tblW w:w="9800" w:type="dxa"/>
+        <w:jc w:val="center"/>
+        <w:tblLook w:val="04A0" w:firstRow="1" w:lastRow="0" w:firstColumn="1" w:lastColumn="0" w:noHBand="0" w:noVBand="1"/>
+      </w:tblPr>
+      <w:tblGrid>
+        <w:gridCol w:w="1200"/>
+        <w:gridCol w:w="3488"/>
+        <w:gridCol w:w="2554"/>
+        <w:gridCol w:w="2558"/>
+      </w:tblGrid>
+      <w:tr>
+        <w:trPr>
+          <w:trHeight w:val="340"/>
+          <w:jc w:val="center"/>
+        </w:trPr>
+        <w:tc>
+          <w:tcPr>
+            <w:tcW w:w="1200" w:type="dxa"/>
+            <w:shd w:val="clear" w:color="auto" w:fill="F2F2F2" w:themeFill="background1" w:themeFillShade="F2"/>
+            <w:vAlign w:val="center"/>
+          </w:tcPr>
+          <w:p>
+            <w:pPr>
+              <w:spacing w:line="240" w:lineRule="auto"/>
+              <w:jc w:val="center"/>
+              <w:rPr>
+                <w:b/>
+                <w:bCs/>
+                <w:sz w:val="22"/>
+                <w:szCs w:val="20"/>
+              </w:rPr>
+            </w:pPr>
+            <w:r>
+              <w:rPr>
+                <w:b/>
+                <w:bCs/>
+                <w:sz w:val="22"/>
+                <w:szCs w:val="20"/>
+              </w:rPr>
+              <w:t>R. br.</w:t>
+            </w:r>
+          </w:p>
+        </w:tc>
+        <w:tc>
+          <w:tcPr>
+            <w:tcW w:w="3488" w:type="dxa"/>
+            <w:shd w:val="clear" w:color="auto" w:fill="F2F2F2" w:themeFill="background1" w:themeFillShade="F2"/>
+            <w:vAlign w:val="center"/>
+          </w:tcPr>
+          <w:p>
+            <w:pPr>
+              <w:spacing w:line="240" w:lineRule="auto"/>
+              <w:jc w:val="center"/>
+              <w:rPr>
+                <w:b/>
+                <w:bCs/>
+                <w:sz w:val="22"/>
+                <w:szCs w:val="20"/>
+              </w:rPr>
+            </w:pPr>
+            <w:r>
+              <w:rPr>
+                <w:b/>
+                <w:bCs/>
+                <w:sz w:val="22"/>
+                <w:szCs w:val="20"/>
+              </w:rPr>
+              <w:t>Audio zapis (muško/žensko)</w:t>
+            </w:r>
+          </w:p>
+        </w:tc>
+        <w:tc>
+          <w:tcPr>
+            <w:tcW w:w="2554" w:type="dxa"/>
+            <w:shd w:val="clear" w:color="auto" w:fill="F2F2F2" w:themeFill="background1" w:themeFillShade="F2"/>
+            <w:vAlign w:val="center"/>
+          </w:tcPr>
+          <w:p>
+            <w:pPr>
+              <w:spacing w:line="240" w:lineRule="auto"/>
+              <w:jc w:val="center"/>
+              <w:rPr>
+                <w:b/>
+                <w:bCs/>
+                <w:sz w:val="22"/>
+                <w:szCs w:val="20"/>
+              </w:rPr>
+            </w:pPr>
+            <w:r>
+              <w:rPr>
+                <w:b/>
+                <w:bCs/>
+                <w:sz w:val="22"/>
+                <w:szCs w:val="20"/>
+              </w:rPr>
+              <w:t>Frekvencija</w:t>
+            </w:r>
+          </w:p>
+        </w:tc>
+        <w:tc>
+          <w:tcPr>
+            <w:tcW w:w="2558" w:type="dxa"/>
+            <w:shd w:val="clear" w:color="auto" w:fill="F2F2F2" w:themeFill="background1" w:themeFillShade="F2"/>
+            <w:vAlign w:val="center"/>
+          </w:tcPr>
+          <w:p>
+            <w:pPr>
+              <w:spacing w:line="240" w:lineRule="auto"/>
+              <w:jc w:val="center"/>
+              <w:rPr>
+                <w:b/>
+                <w:bCs/>
+                <w:sz w:val="22"/>
+                <w:szCs w:val="20"/>
+              </w:rPr>
+            </w:pPr>
+            <w:r>
+              <w:rPr>
+                <w:b/>
+                <w:bCs/>
+                <w:sz w:val="22"/>
+                <w:szCs w:val="20"/>
+              </w:rPr>
+              <w:t>Odluka algoritma</w:t>
+            </w:r>
+          </w:p>
+        </w:tc>
+      </w:tr>
+      <w:tr>
+        <w:trPr>
+          <w:trHeight w:val="340"/>
+          <w:jc w:val="center"/>
+        </w:trPr>
+        <w:tc>
+          <w:tcPr>
+            <w:tcW w:w="1200" w:type="dxa"/>
+            <w:shd w:val="clear" w:color="auto" w:fill="F2F2F2" w:themeFill="background1" w:themeFillShade="F2"/>
+            <w:vAlign w:val="center"/>
+          </w:tcPr>
+          <w:p>
+            <w:pPr>
+              <w:spacing w:line="240" w:lineRule="auto"/>
+              <w:jc w:val="center"/>
+              <w:rPr>
+                <w:b/>
+                <w:bCs/>
+                <w:sz w:val="22"/>
+                <w:szCs w:val="20"/>
+              </w:rPr>
+            </w:pPr>
+            <w:r>
+              <w:rPr>
+                <w:b/>
+                <w:bCs/>
+                <w:sz w:val="22"/>
+                <w:szCs w:val="20"/>
+              </w:rPr>
+              <w:t>1.</w:t>
+            </w:r>
+          </w:p>
+        </w:tc>
+        <w:tc>
+          <w:tcPr>
+            <w:tcW w:w="3488" w:type="dxa"/>
+            <w:vAlign w:val="center"/>
+          </w:tcPr>
+          <w:p>
+            <w:pPr>
+              <w:spacing w:line="240" w:lineRule="auto"/>
+              <w:jc w:val="center"/>
+              <w:rPr>
+                <w:sz w:val="22"/>
+                <w:szCs w:val="20"/>
+              </w:rPr>
+            </w:pPr>
+            <w:r>
+              <w:rPr>
+                <w:sz w:val="22"/>
+                <w:szCs w:val="20"/>
+              </w:rPr>
+              <w:t>Muška odrasla osoba</w:t>
+            </w:r>
+          </w:p>
+        </w:tc>
+        <w:tc>
+          <w:tcPr>
+            <w:tcW w:w="2554" w:type="dxa"/>
+            <w:vAlign w:val="center"/>
+          </w:tcPr>
+          <w:p>
+            <w:pPr>
+              <w:spacing w:line="240" w:lineRule="auto"/>
+              <w:jc w:val="center"/>
+              <w:rPr>
+                <w:sz w:val="22"/>
+                <w:szCs w:val="20"/>
+              </w:rPr>
+            </w:pPr>
+            <w:r>
+              <w:rPr>
+                <w:sz w:val="22"/>
+                <w:szCs w:val="20"/>
+              </w:rPr>
+              <w:t>142.9</w:t>
+            </w:r>
+          </w:p>
+        </w:tc>
+        <w:tc>
+          <w:tcPr>
+            <w:tcW w:w="2558" w:type="dxa"/>
+            <w:shd w:val="clear" w:color="auto" w:fill="70AD47" w:themeFill="accent6"/>
+            <w:vAlign w:val="center"/>
+          </w:tcPr>
+          <w:p>
+            <w:pPr>
+              <w:spacing w:line="240" w:lineRule="auto"/>
+              <w:jc w:val="center"/>
+              <w:rPr>
+                <w:sz w:val="22"/>
+                <w:szCs w:val="20"/>
+              </w:rPr>
+            </w:pPr>
+            <w:r>
+              <w:rPr>
+                <w:sz w:val="22"/>
+                <w:szCs w:val="20"/>
+              </w:rPr>
+              <w:t>Muško</w:t>
+            </w:r>
+          </w:p>
+        </w:tc>
+      </w:tr>
+      <w:tr>
+        <w:trPr>
+          <w:trHeight w:val="340"/>
+          <w:jc w:val="center"/>
+        </w:trPr>
+        <w:tc>
+          <w:tcPr>
+            <w:tcW w:w="1200" w:type="dxa"/>
+            <w:shd w:val="clear" w:color="auto" w:fill="F2F2F2" w:themeFill="background1" w:themeFillShade="F2"/>
+            <w:vAlign w:val="center"/>
+          </w:tcPr>
+          <w:p>
+            <w:pPr>
+              <w:spacing w:line="240" w:lineRule="auto"/>
+              <w:jc w:val="center"/>
+              <w:rPr>
+                <w:b/>
+                <w:bCs/>
+                <w:sz w:val="22"/>
+                <w:szCs w:val="20"/>
+              </w:rPr>
+            </w:pPr>
+            <w:r>
+              <w:rPr>
+                <w:b/>
+                <w:bCs/>
+                <w:sz w:val="22"/>
+                <w:szCs w:val="20"/>
+              </w:rPr>
+              <w:t>2.</w:t>
+            </w:r>
+          </w:p>
+        </w:tc>
+        <w:tc>
+          <w:tcPr>
+            <w:tcW w:w="3488" w:type="dxa"/>
+            <w:vAlign w:val="center"/>
+          </w:tcPr>
+          <w:p>
+            <w:pPr>
+              <w:spacing w:line="240" w:lineRule="auto"/>
+              <w:jc w:val="center"/>
+              <w:rPr>
+                <w:sz w:val="22"/>
+                <w:szCs w:val="20"/>
+              </w:rPr>
+            </w:pPr>
+            <w:r>
+              <w:rPr>
+                <w:sz w:val="22"/>
+                <w:szCs w:val="20"/>
+              </w:rPr>
+              <w:t>Muška odrasla osoba</w:t>
+            </w:r>
+          </w:p>
+        </w:tc>
+        <w:tc>
+          <w:tcPr>
+            <w:tcW w:w="2554" w:type="dxa"/>
+            <w:vAlign w:val="center"/>
+          </w:tcPr>
+          <w:p>
+            <w:pPr>
+              <w:spacing w:line="240" w:lineRule="auto"/>
+              <w:jc w:val="center"/>
+              <w:rPr>
+                <w:sz w:val="22"/>
+                <w:szCs w:val="20"/>
+              </w:rPr>
+            </w:pPr>
+            <w:r>
+              <w:rPr>
+                <w:sz w:val="22"/>
+                <w:szCs w:val="20"/>
+              </w:rPr>
+              <w:t>167.1</w:t>
+            </w:r>
+          </w:p>
+        </w:tc>
+        <w:tc>
+          <w:tcPr>
+            <w:tcW w:w="2558" w:type="dxa"/>
+            <w:shd w:val="clear" w:color="auto" w:fill="E68E8E"/>
+            <w:vAlign w:val="center"/>
+          </w:tcPr>
+          <w:p>
+            <w:pPr>
+              <w:spacing w:line="240" w:lineRule="auto"/>
+              <w:jc w:val="center"/>
+              <w:rPr>
+                <w:sz w:val="22"/>
+                <w:szCs w:val="20"/>
+              </w:rPr>
+            </w:pPr>
+            <w:r>
+              <w:rPr>
+                <w:sz w:val="22"/>
+                <w:szCs w:val="20"/>
+              </w:rPr>
+              <w:t>Žensko</w:t>
+            </w:r>
+          </w:p>
+        </w:tc>
+      </w:tr>
+      <w:tr>
+        <w:trPr>
+          <w:trHeight w:val="340"/>
+          <w:jc w:val="center"/>
+        </w:trPr>
+        <w:tc>
+          <w:tcPr>
+            <w:tcW w:w="1200" w:type="dxa"/>
+            <w:shd w:val="clear" w:color="auto" w:fill="F2F2F2" w:themeFill="background1" w:themeFillShade="F2"/>
+            <w:vAlign w:val="center"/>
+          </w:tcPr>
+          <w:p>
+            <w:pPr>
+              <w:spacing w:line="240" w:lineRule="auto"/>
+              <w:jc w:val="center"/>
+              <w:rPr>
+                <w:b/>
+                <w:bCs/>
+                <w:sz w:val="22"/>
+                <w:szCs w:val="20"/>
+              </w:rPr>
+            </w:pPr>
+            <w:r>
+              <w:rPr>
+                <w:b/>
+                <w:bCs/>
+                <w:sz w:val="22"/>
+                <w:szCs w:val="20"/>
+              </w:rPr>
+              <w:t>3.</w:t>
+            </w:r>
+          </w:p>
+        </w:tc>
+        <w:tc>
+          <w:tcPr>
+            <w:tcW w:w="3488" w:type="dxa"/>
+            <w:vAlign w:val="center"/>
+          </w:tcPr>
+          <w:p>
+            <w:pPr>
+              <w:spacing w:line="240" w:lineRule="auto"/>
+              <w:jc w:val="center"/>
+              <w:rPr>
+                <w:sz w:val="22"/>
+                <w:szCs w:val="20"/>
+              </w:rPr>
+            </w:pPr>
+            <w:r>
+              <w:rPr>
+                <w:sz w:val="22"/>
+                <w:szCs w:val="20"/>
+              </w:rPr>
+              <w:t>Muška odrasla osoba</w:t>
+            </w:r>
+          </w:p>
+        </w:tc>
+        <w:tc>
+          <w:tcPr>
+            <w:tcW w:w="2554" w:type="dxa"/>
+            <w:vAlign w:val="center"/>
+          </w:tcPr>
+          <w:p>
+            <w:pPr>
+              <w:spacing w:line="240" w:lineRule="auto"/>
+              <w:jc w:val="center"/>
+              <w:rPr>
+                <w:sz w:val="22"/>
+                <w:szCs w:val="20"/>
+              </w:rPr>
+            </w:pPr>
+            <w:r>
+              <w:rPr>
+                <w:sz w:val="22"/>
+                <w:szCs w:val="20"/>
+              </w:rPr>
+              <w:t>161.3</w:t>
+            </w:r>
+          </w:p>
+        </w:tc>
+        <w:tc>
+          <w:tcPr>
+            <w:tcW w:w="2558" w:type="dxa"/>
+            <w:shd w:val="clear" w:color="auto" w:fill="E68E8E"/>
+            <w:vAlign w:val="center"/>
+          </w:tcPr>
+          <w:p>
+            <w:pPr>
+              <w:spacing w:line="240" w:lineRule="auto"/>
+              <w:jc w:val="center"/>
+              <w:rPr>
+                <w:sz w:val="22"/>
+                <w:szCs w:val="20"/>
+              </w:rPr>
+            </w:pPr>
+            <w:r>
+              <w:rPr>
+                <w:sz w:val="22"/>
+                <w:szCs w:val="20"/>
+              </w:rPr>
+              <w:t>Žensko</w:t>
+            </w:r>
+          </w:p>
+        </w:tc>
+      </w:tr>
+      <w:tr>
+        <w:trPr>
+          <w:trHeight w:val="340"/>
+          <w:jc w:val="center"/>
+        </w:trPr>
+        <w:tc>
+          <w:tcPr>
+            <w:tcW w:w="1200" w:type="dxa"/>
+            <w:shd w:val="clear" w:color="auto" w:fill="F2F2F2" w:themeFill="background1" w:themeFillShade="F2"/>
+            <w:vAlign w:val="center"/>
+          </w:tcPr>
+          <w:p>
+            <w:pPr>
+              <w:spacing w:line="240" w:lineRule="auto"/>
+              <w:jc w:val="center"/>
+              <w:rPr>
+                <w:b/>
+                <w:bCs/>
+                <w:sz w:val="22"/>
+                <w:szCs w:val="20"/>
+              </w:rPr>
+            </w:pPr>
+            <w:r>
+              <w:rPr>
+                <w:b/>
+                <w:bCs/>
+                <w:sz w:val="22"/>
+                <w:szCs w:val="20"/>
+              </w:rPr>
+              <w:t>4.</w:t>
+            </w:r>
+          </w:p>
+        </w:tc>
+        <w:tc>
+          <w:tcPr>
+            <w:tcW w:w="3488" w:type="dxa"/>
+            <w:vAlign w:val="center"/>
+          </w:tcPr>
+          <w:p>
+            <w:pPr>
+              <w:spacing w:line="240" w:lineRule="auto"/>
+              <w:jc w:val="center"/>
+              <w:rPr>
+                <w:sz w:val="22"/>
+                <w:szCs w:val="20"/>
+              </w:rPr>
+            </w:pPr>
+            <w:r>
+              <w:rPr>
+                <w:sz w:val="22"/>
+                <w:szCs w:val="20"/>
+              </w:rPr>
+              <w:t>Muška odrasla osoba</w:t>
+            </w:r>
+          </w:p>
+        </w:tc>
+        <w:tc>
+          <w:tcPr>
+            <w:tcW w:w="2554" w:type="dxa"/>
+            <w:vAlign w:val="center"/>
+          </w:tcPr>
+          <w:p>
+            <w:pPr>
+              <w:spacing w:line="240" w:lineRule="auto"/>
+              <w:jc w:val="center"/>
+              <w:rPr>
+                <w:sz w:val="22"/>
+                <w:szCs w:val="20"/>
+              </w:rPr>
+            </w:pPr>
+            <w:r>
+              <w:rPr>
+                <w:sz w:val="22"/>
+                <w:szCs w:val="20"/>
+              </w:rPr>
+              <w:t>180.3</w:t>
+            </w:r>
+          </w:p>
+        </w:tc>
+        <w:tc>
+          <w:tcPr>
+            <w:tcW w:w="2558" w:type="dxa"/>
+            <w:shd w:val="clear" w:color="auto" w:fill="E68E8E"/>
+            <w:vAlign w:val="center"/>
+          </w:tcPr>
+          <w:p>
+            <w:pPr>
+              <w:spacing w:line="240" w:lineRule="auto"/>
+              <w:jc w:val="center"/>
+              <w:rPr>
+                <w:sz w:val="22"/>
+                <w:szCs w:val="20"/>
+              </w:rPr>
+            </w:pPr>
+            <w:r>
+              <w:rPr>
+                <w:sz w:val="22"/>
+                <w:szCs w:val="20"/>
+              </w:rPr>
+              <w:t>Žensko</w:t>
+            </w:r>
+          </w:p>
+        </w:tc>
+      </w:tr>
+      <w:tr>
+        <w:trPr>
+          <w:trHeight w:val="340"/>
+          <w:jc w:val="center"/>
+        </w:trPr>
+        <w:tc>
+          <w:tcPr>
+            <w:tcW w:w="1200" w:type="dxa"/>
+            <w:shd w:val="clear" w:color="auto" w:fill="F2F2F2" w:themeFill="background1" w:themeFillShade="F2"/>
+            <w:vAlign w:val="center"/>
+          </w:tcPr>
+          <w:p>
+            <w:pPr>
+              <w:spacing w:line="240" w:lineRule="auto"/>
+              <w:jc w:val="center"/>
+              <w:rPr>
+                <w:b/>
+                <w:bCs/>
+                <w:sz w:val="22"/>
+                <w:szCs w:val="20"/>
+              </w:rPr>
+            </w:pPr>
+            <w:r>
+              <w:rPr>
+                <w:b/>
+                <w:bCs/>
+                <w:sz w:val="22"/>
+                <w:szCs w:val="20"/>
+              </w:rPr>
+              <w:t>5.</w:t>
+            </w:r>
+          </w:p>
+        </w:tc>
+        <w:tc>
+          <w:tcPr>
+            <w:tcW w:w="3488" w:type="dxa"/>
+            <w:vAlign w:val="center"/>
+          </w:tcPr>
+          <w:p>
+            <w:pPr>
+              <w:spacing w:line="240" w:lineRule="auto"/>
+              <w:jc w:val="center"/>
+              <w:rPr>
+                <w:sz w:val="22"/>
+                <w:szCs w:val="20"/>
+              </w:rPr>
+            </w:pPr>
+            <w:r>
+              <w:rPr>
+                <w:sz w:val="22"/>
+                <w:szCs w:val="20"/>
+              </w:rPr>
+              <w:t>Muška odrasla osoba</w:t>
+            </w:r>
+          </w:p>
+        </w:tc>
+        <w:tc>
+          <w:tcPr>
+            <w:tcW w:w="2554" w:type="dxa"/>
+            <w:vAlign w:val="center"/>
+          </w:tcPr>
+          <w:p>
+            <w:pPr>
+              <w:spacing w:line="240" w:lineRule="auto"/>
+              <w:jc w:val="center"/>
+              <w:rPr>
+                <w:sz w:val="22"/>
+                <w:szCs w:val="20"/>
+              </w:rPr>
+            </w:pPr>
+            <w:r>
+              <w:rPr>
+                <w:sz w:val="22"/>
+                <w:szCs w:val="20"/>
+              </w:rPr>
+              <w:t>138.4</w:t>
+            </w:r>
+          </w:p>
+        </w:tc>
+        <w:tc>
+          <w:tcPr>
+            <w:tcW w:w="2558" w:type="dxa"/>
+            <w:shd w:val="clear" w:color="auto" w:fill="70AD47" w:themeFill="accent6"/>
+            <w:vAlign w:val="center"/>
+          </w:tcPr>
+          <w:p>
+            <w:pPr>
+              <w:spacing w:line="240" w:lineRule="auto"/>
+              <w:jc w:val="center"/>
+              <w:rPr>
+                <w:sz w:val="22"/>
+                <w:szCs w:val="20"/>
+              </w:rPr>
+            </w:pPr>
+            <w:r>
+              <w:rPr>
+                <w:sz w:val="22"/>
+                <w:szCs w:val="20"/>
+              </w:rPr>
+              <w:t>Muško</w:t>
+            </w:r>
+          </w:p>
+        </w:tc>
+      </w:tr>
+      <w:tr>
+        <w:trPr>
+          <w:trHeight w:val="340"/>
+          <w:jc w:val="center"/>
+        </w:trPr>
+        <w:tc>
+          <w:tcPr>
+            <w:tcW w:w="1200" w:type="dxa"/>
+            <w:shd w:val="clear" w:color="auto" w:fill="F2F2F2" w:themeFill="background1" w:themeFillShade="F2"/>
+            <w:vAlign w:val="center"/>
+          </w:tcPr>
+          <w:p>
+            <w:pPr>
+              <w:spacing w:line="240" w:lineRule="auto"/>
+              <w:jc w:val="center"/>
+              <w:rPr>
+                <w:b/>
+                <w:bCs/>
+                <w:sz w:val="22"/>
+                <w:szCs w:val="20"/>
+              </w:rPr>
+            </w:pPr>
+            <w:r>
+              <w:rPr>
+                <w:b/>
+                <w:bCs/>
+                <w:sz w:val="22"/>
+                <w:szCs w:val="20"/>
+              </w:rPr>
+              <w:t>6.</w:t>
+            </w:r>
+          </w:p>
+        </w:tc>
+        <w:tc>
+          <w:tcPr>
+            <w:tcW w:w="3488" w:type="dxa"/>
+            <w:vAlign w:val="center"/>
+          </w:tcPr>
+          <w:p>
+            <w:pPr>
+              <w:spacing w:line="240" w:lineRule="auto"/>
+              <w:jc w:val="center"/>
+              <w:rPr>
+                <w:sz w:val="22"/>
+                <w:szCs w:val="20"/>
+              </w:rPr>
+            </w:pPr>
+            <w:r>
+              <w:rPr>
+                <w:sz w:val="22"/>
+                <w:szCs w:val="20"/>
+              </w:rPr>
+              <w:t>Ženska odrasla osoba</w:t>
+            </w:r>
+          </w:p>
+        </w:tc>
+        <w:tc>
+          <w:tcPr>
+            <w:tcW w:w="2554" w:type="dxa"/>
+            <w:vAlign w:val="center"/>
+          </w:tcPr>
+          <w:p>
+            <w:pPr>
+              <w:spacing w:line="240" w:lineRule="auto"/>
+              <w:jc w:val="center"/>
+              <w:rPr>
+                <w:sz w:val="22"/>
+                <w:szCs w:val="20"/>
+              </w:rPr>
+            </w:pPr>
+            <w:r>
+              <w:rPr>
+                <w:sz w:val="22"/>
+                <w:szCs w:val="20"/>
+              </w:rPr>
+              <w:t>236.2</w:t>
+            </w:r>
+          </w:p>
+        </w:tc>
+        <w:tc>
+          <w:tcPr>
+            <w:tcW w:w="2558" w:type="dxa"/>
+            <w:shd w:val="clear" w:color="auto" w:fill="70AD47" w:themeFill="accent6"/>
+            <w:vAlign w:val="center"/>
+          </w:tcPr>
+          <w:p>
+            <w:pPr>
+              <w:spacing w:line="240" w:lineRule="auto"/>
+              <w:jc w:val="center"/>
+              <w:rPr>
+                <w:sz w:val="22"/>
+                <w:szCs w:val="20"/>
+              </w:rPr>
+            </w:pPr>
+            <w:r>
+              <w:rPr>
+                <w:sz w:val="22"/>
+                <w:szCs w:val="20"/>
+              </w:rPr>
+              <w:t>Žensko</w:t>
+            </w:r>
+          </w:p>
+        </w:tc>
+      </w:tr>
+      <w:tr>
+        <w:trPr>
+          <w:trHeight w:val="340"/>
+          <w:jc w:val="center"/>
+        </w:trPr>
+        <w:tc>
+          <w:tcPr>
+            <w:tcW w:w="1200" w:type="dxa"/>
+            <w:shd w:val="clear" w:color="auto" w:fill="F2F2F2" w:themeFill="background1" w:themeFillShade="F2"/>
+            <w:vAlign w:val="center"/>
+          </w:tcPr>
+          <w:p>
+            <w:pPr>
+              <w:spacing w:line="240" w:lineRule="auto"/>
+              <w:jc w:val="center"/>
+              <w:rPr>
+                <w:b/>
+                <w:bCs/>
+                <w:sz w:val="22"/>
+                <w:szCs w:val="20"/>
+              </w:rPr>
+            </w:pPr>
+            <w:r>
+              <w:rPr>
+                <w:b/>
+                <w:bCs/>
+                <w:sz w:val="22"/>
+                <w:szCs w:val="20"/>
+              </w:rPr>
+              <w:t>7.</w:t>
+            </w:r>
+          </w:p>
+        </w:tc>
+        <w:tc>
+          <w:tcPr>
+            <w:tcW w:w="3488" w:type="dxa"/>
+            <w:vAlign w:val="center"/>
+          </w:tcPr>
+          <w:p>
+            <w:pPr>
+              <w:spacing w:line="240" w:lineRule="auto"/>
+              <w:jc w:val="center"/>
+              <w:rPr>
+                <w:sz w:val="22"/>
+                <w:szCs w:val="20"/>
+              </w:rPr>
+            </w:pPr>
+            <w:r>
+              <w:rPr>
+                <w:sz w:val="22"/>
+                <w:szCs w:val="20"/>
+              </w:rPr>
+              <w:t>Ženska odrasla osoba</w:t>
+            </w:r>
+          </w:p>
+        </w:tc>
+        <w:tc>
+          <w:tcPr>
+            <w:tcW w:w="2554" w:type="dxa"/>
+            <w:vAlign w:val="center"/>
+          </w:tcPr>
+          <w:p>
+            <w:pPr>
+              <w:spacing w:line="240" w:lineRule="auto"/>
+              <w:jc w:val="center"/>
+              <w:rPr>
+                <w:sz w:val="22"/>
+                <w:szCs w:val="20"/>
+              </w:rPr>
+            </w:pPr>
+            <w:r>
+              <w:rPr>
+                <w:sz w:val="22"/>
+                <w:szCs w:val="20"/>
+              </w:rPr>
+              <w:t>197.2</w:t>
+            </w:r>
+          </w:p>
+        </w:tc>
+        <w:tc>
+          <w:tcPr>
+            <w:tcW w:w="2558" w:type="dxa"/>
+            <w:shd w:val="clear" w:color="auto" w:fill="70AD47" w:themeFill="accent6"/>
+            <w:vAlign w:val="center"/>
+          </w:tcPr>
+          <w:p>
+            <w:pPr>
+              <w:spacing w:line="240" w:lineRule="auto"/>
+              <w:jc w:val="center"/>
+              <w:rPr>
+                <w:sz w:val="22"/>
+                <w:szCs w:val="20"/>
+              </w:rPr>
+            </w:pPr>
+            <w:r>
+              <w:rPr>
+                <w:sz w:val="22"/>
+                <w:szCs w:val="20"/>
+              </w:rPr>
+              <w:t>Žensko</w:t>
+            </w:r>
+          </w:p>
+        </w:tc>
+      </w:tr>
+      <w:tr>
+        <w:trPr>
+          <w:trHeight w:val="340"/>
+          <w:jc w:val="center"/>
+        </w:trPr>
+        <w:tc>
+          <w:tcPr>
+            <w:tcW w:w="1200" w:type="dxa"/>
+            <w:shd w:val="clear" w:color="auto" w:fill="F2F2F2" w:themeFill="background1" w:themeFillShade="F2"/>
+            <w:vAlign w:val="center"/>
+          </w:tcPr>
+          <w:p>
+            <w:pPr>
+              <w:spacing w:line="240" w:lineRule="auto"/>
+              <w:jc w:val="center"/>
+              <w:rPr>
+                <w:b/>
+                <w:bCs/>
+                <w:sz w:val="22"/>
+                <w:szCs w:val="20"/>
+              </w:rPr>
+            </w:pPr>
+            <w:r>
+              <w:rPr>
+                <w:b/>
+                <w:bCs/>
+                <w:sz w:val="22"/>
+                <w:szCs w:val="20"/>
+              </w:rPr>
+              <w:t>8.</w:t>
+            </w:r>
+          </w:p>
+        </w:tc>
+        <w:tc>
+          <w:tcPr>
+            <w:tcW w:w="3488" w:type="dxa"/>
+            <w:vAlign w:val="center"/>
+          </w:tcPr>
+          <w:p>
+            <w:pPr>
+              <w:spacing w:line="240" w:lineRule="auto"/>
+              <w:jc w:val="center"/>
+              <w:rPr>
+                <w:sz w:val="22"/>
+                <w:szCs w:val="20"/>
+              </w:rPr>
+            </w:pPr>
+            <w:r>
+              <w:rPr>
+                <w:sz w:val="22"/>
+                <w:szCs w:val="20"/>
+              </w:rPr>
+              <w:t>Ženska odrasla osoba</w:t>
+            </w:r>
+          </w:p>
+        </w:tc>
+        <w:tc>
+          <w:tcPr>
+            <w:tcW w:w="2554" w:type="dxa"/>
+            <w:vAlign w:val="center"/>
+          </w:tcPr>
+          <w:p>
+            <w:pPr>
+              <w:spacing w:line="240" w:lineRule="auto"/>
+              <w:jc w:val="center"/>
+              <w:rPr>
+                <w:sz w:val="22"/>
+                <w:szCs w:val="20"/>
+              </w:rPr>
+            </w:pPr>
+            <w:r>
+              <w:rPr>
+                <w:sz w:val="22"/>
+                <w:szCs w:val="20"/>
+              </w:rPr>
+              <w:t>189.4</w:t>
+            </w:r>
+          </w:p>
+        </w:tc>
+        <w:tc>
+          <w:tcPr>
+            <w:tcW w:w="2558" w:type="dxa"/>
+            <w:shd w:val="clear" w:color="auto" w:fill="70AD47" w:themeFill="accent6"/>
+            <w:vAlign w:val="center"/>
+          </w:tcPr>
+          <w:p>
+            <w:pPr>
+              <w:spacing w:line="240" w:lineRule="auto"/>
+              <w:jc w:val="center"/>
+              <w:rPr>
+                <w:sz w:val="22"/>
+                <w:szCs w:val="20"/>
+              </w:rPr>
+            </w:pPr>
+            <w:r>
+              <w:rPr>
+                <w:sz w:val="22"/>
+                <w:szCs w:val="20"/>
+              </w:rPr>
+              <w:t>Žensko</w:t>
+            </w:r>
+          </w:p>
+        </w:tc>
+      </w:tr>
+      <w:tr>
+        <w:trPr>
+          <w:trHeight w:val="340"/>
+          <w:jc w:val="center"/>
+        </w:trPr>
+        <w:tc>
+          <w:tcPr>
+            <w:tcW w:w="1200" w:type="dxa"/>
+            <w:shd w:val="clear" w:color="auto" w:fill="F2F2F2" w:themeFill="background1" w:themeFillShade="F2"/>
+            <w:vAlign w:val="center"/>
+          </w:tcPr>
+          <w:p>
+            <w:pPr>
+              <w:spacing w:line="240" w:lineRule="auto"/>
+              <w:jc w:val="center"/>
+              <w:rPr>
+                <w:b/>
+                <w:bCs/>
+                <w:sz w:val="22"/>
+                <w:szCs w:val="20"/>
+              </w:rPr>
+            </w:pPr>
+            <w:r>
+              <w:rPr>
+                <w:b/>
+                <w:bCs/>
+                <w:sz w:val="22"/>
+                <w:szCs w:val="20"/>
+              </w:rPr>
+              <w:t>9.</w:t>
+            </w:r>
+          </w:p>
+        </w:tc>
+        <w:tc>
+          <w:tcPr>
+            <w:tcW w:w="3488" w:type="dxa"/>
+            <w:vAlign w:val="center"/>
+          </w:tcPr>
+          <w:p>
+            <w:pPr>
+              <w:spacing w:line="240" w:lineRule="auto"/>
+              <w:jc w:val="center"/>
+              <w:rPr>
+                <w:sz w:val="22"/>
+                <w:szCs w:val="20"/>
+              </w:rPr>
+            </w:pPr>
+            <w:r>
+              <w:rPr>
+                <w:sz w:val="22"/>
+                <w:szCs w:val="20"/>
+              </w:rPr>
+              <w:t>Ženska odrasla osoba</w:t>
+            </w:r>
+          </w:p>
+        </w:tc>
+        <w:tc>
+          <w:tcPr>
+            <w:tcW w:w="2554" w:type="dxa"/>
+            <w:vAlign w:val="center"/>
+          </w:tcPr>
+          <w:p>
+            <w:pPr>
+              <w:spacing w:line="240" w:lineRule="auto"/>
+              <w:jc w:val="center"/>
+              <w:rPr>
+                <w:sz w:val="22"/>
+                <w:szCs w:val="20"/>
+              </w:rPr>
+            </w:pPr>
+            <w:r>
+              <w:rPr>
+                <w:sz w:val="22"/>
+                <w:szCs w:val="20"/>
+              </w:rPr>
+              <w:t>180.5</w:t>
+            </w:r>
+          </w:p>
+        </w:tc>
+        <w:tc>
+          <w:tcPr>
+            <w:tcW w:w="2558" w:type="dxa"/>
+            <w:shd w:val="clear" w:color="auto" w:fill="70AD47" w:themeFill="accent6"/>
+            <w:vAlign w:val="center"/>
+          </w:tcPr>
+          <w:p>
+            <w:pPr>
+              <w:spacing w:line="240" w:lineRule="auto"/>
+              <w:jc w:val="center"/>
+              <w:rPr>
+                <w:sz w:val="22"/>
+                <w:szCs w:val="20"/>
+              </w:rPr>
+            </w:pPr>
+            <w:r>
+              <w:rPr>
+                <w:sz w:val="22"/>
+                <w:szCs w:val="20"/>
+              </w:rPr>
+              <w:t>Žensko</w:t>
+            </w:r>
+          </w:p>
+        </w:tc>
+      </w:tr>
+      <w:tr>
+        <w:trPr>
+          <w:trHeight w:val="340"/>
+          <w:jc w:val="center"/>
+        </w:trPr>
+        <w:tc>
+          <w:tcPr>
+            <w:tcW w:w="1200" w:type="dxa"/>
+            <w:shd w:val="clear" w:color="auto" w:fill="F2F2F2" w:themeFill="background1" w:themeFillShade="F2"/>
+            <w:vAlign w:val="center"/>
+          </w:tcPr>
+          <w:p>
+            <w:pPr>
+              <w:spacing w:line="240" w:lineRule="auto"/>
+              <w:jc w:val="center"/>
+              <w:rPr>
+                <w:b/>
+                <w:bCs/>
+                <w:sz w:val="22"/>
+                <w:szCs w:val="20"/>
+              </w:rPr>
+            </w:pPr>
+            <w:r>
+              <w:rPr>
+                <w:b/>
+                <w:bCs/>
+                <w:sz w:val="22"/>
+                <w:szCs w:val="20"/>
+              </w:rPr>
+              <w:t>10.</w:t>
+            </w:r>
+          </w:p>
+        </w:tc>
+        <w:tc>
+          <w:tcPr>
+            <w:tcW w:w="3488" w:type="dxa"/>
+            <w:vAlign w:val="center"/>
+          </w:tcPr>
+          <w:p>
+            <w:pPr>
+              <w:spacing w:line="240" w:lineRule="auto"/>
+              <w:jc w:val="center"/>
+              <w:rPr>
+                <w:sz w:val="22"/>
+                <w:szCs w:val="20"/>
+              </w:rPr>
+            </w:pPr>
+            <w:r>
+              <w:rPr>
+                <w:sz w:val="22"/>
+                <w:szCs w:val="20"/>
+              </w:rPr>
+              <w:t>Ženska odrasla osoba</w:t>
+            </w:r>
+          </w:p>
+        </w:tc>
+        <w:tc>
+          <w:tcPr>
+            <w:tcW w:w="2554" w:type="dxa"/>
+            <w:vAlign w:val="center"/>
+          </w:tcPr>
+          <w:p>
+            <w:pPr>
+              <w:spacing w:line="240" w:lineRule="auto"/>
+              <w:jc w:val="center"/>
+              <w:rPr>
+                <w:sz w:val="22"/>
+                <w:szCs w:val="20"/>
+              </w:rPr>
+            </w:pPr>
+            <w:r>
+              <w:rPr>
+                <w:sz w:val="22"/>
+                <w:szCs w:val="20"/>
+              </w:rPr>
+              <w:t>165.3</w:t>
+            </w:r>
+          </w:p>
+        </w:tc>
+        <w:tc>
+          <w:tcPr>
+            <w:tcW w:w="2558" w:type="dxa"/>
+            <w:shd w:val="clear" w:color="auto" w:fill="70AD47" w:themeFill="accent6"/>
+            <w:vAlign w:val="center"/>
+          </w:tcPr>
+          <w:p>
+            <w:pPr>
+              <w:spacing w:line="240" w:lineRule="auto"/>
+              <w:jc w:val="center"/>
+              <w:rPr>
+                <w:sz w:val="22"/>
+                <w:szCs w:val="20"/>
+              </w:rPr>
+            </w:pPr>
+            <w:r>
+              <w:rPr>
+                <w:sz w:val="22"/>
+                <w:szCs w:val="20"/>
+              </w:rPr>
+              <w:t>Žensko</w:t>
+            </w:r>
+          </w:p>
+        </w:tc>
+      </w:tr>
+      <w:tr>
+        <w:trPr>
+          <w:trHeight w:val="340"/>
+          <w:jc w:val="center"/>
+        </w:trPr>
+        <w:tc>
+          <w:tcPr>
+            <w:tcW w:w="7242" w:type="dxa"/>
+            <w:gridSpan w:val="3"/>
+            <w:tcBorders>
+              <w:left w:val="nil"/>
+              <w:bottom w:val="nil"/>
+            </w:tcBorders>
+            <w:shd w:val="clear" w:color="auto" w:fill="FFFFFF" w:themeFill="background1"/>
+            <w:vAlign w:val="center"/>
+          </w:tcPr>
+          <w:p>
+            <w:pPr>
+              <w:spacing w:line="240" w:lineRule="auto"/>
+              <w:jc w:val="center"/>
+              <w:rPr>
+                <w:sz w:val="22"/>
+                <w:szCs w:val="20"/>
+              </w:rPr>
+            </w:pPr>
+          </w:p>
+        </w:tc>
+        <w:tc>
+          <w:tcPr>
+            <w:tcW w:w="2558" w:type="dxa"/>
+            <w:shd w:val="clear" w:color="auto" w:fill="F2F2F2" w:themeFill="background1" w:themeFillShade="F2"/>
+            <w:vAlign w:val="center"/>
+          </w:tcPr>
+          <w:p>
+            <w:pPr>
+              <w:spacing w:line="240" w:lineRule="auto"/>
+              <w:jc w:val="center"/>
+              <w:rPr>
+                <w:b/>
+                <w:bCs/>
+                <w:sz w:val="22"/>
+                <w:szCs w:val="20"/>
+              </w:rPr>
+            </w:pPr>
+            <w:r>
+              <w:rPr>
+                <w:b/>
+                <w:bCs/>
+                <w:sz w:val="22"/>
+                <w:szCs w:val="20"/>
+              </w:rPr>
+              <w:t>Ukupno 7/10 (70 %)</w:t>
+            </w:r>
+          </w:p>
+        </w:tc>
+      </w:tr>
+    </w:tbl>
+    <w:p>
+      <w:pPr>
+        <w:jc w:val="center"/>
+      </w:pPr>
+      <w:r>
+        <w:t>Tablica 2: Testiranje rada algoritma</w:t>
+      </w:r>
+    </w:p>
+    <w:p>
+      <w:pPr>
+        <w:jc w:val="both"/>
+      </w:pPr>
+      <w:r>
+        <w:t xml:space="preserve">Kao što je vidljivo u tablici 2, algoritam daje ispravne rezultate u 70 % slučajeva što čak predstavlja bolji rezultat nego što je sami autor naveo. </w:t>
+      </w:r>
+      <w:r>
+        <w:t xml:space="preserve">Nedostatak algoritma je što podržava samo audio zapise u  </w:t>
+      </w:r>
+      <w:r>
+        <w:rPr>
+          <w:i/>
+          <w:iCs/>
+        </w:rPr>
+        <w:t>.</w:t>
+      </w:r>
+      <w:proofErr w:type="spellStart"/>
+      <w:r>
+        <w:rPr>
+          <w:i/>
+          <w:iCs/>
+        </w:rPr>
+        <w:t>wav</w:t>
+      </w:r>
+      <w:proofErr w:type="spellEnd"/>
+      <w:r>
+        <w:rPr>
+          <w:i/>
+          <w:iCs/>
+        </w:rPr>
+        <w:t xml:space="preserve"> </w:t>
+      </w:r>
+      <w:r>
+        <w:t>formatu</w:t>
+      </w:r>
+      <w:r>
+        <w:t xml:space="preserve">. Nadalje, u samom </w:t>
+      </w:r>
+      <w:r>
+        <w:t xml:space="preserve">algoritmu uopće </w:t>
+      </w:r>
+      <w:r>
+        <w:t>nisu</w:t>
+      </w:r>
+      <w:r>
+        <w:t xml:space="preserve"> </w:t>
+      </w:r>
+      <w:r>
+        <w:t>uzeti</w:t>
+      </w:r>
+      <w:r>
+        <w:t xml:space="preserve"> u obzir dječji glas</w:t>
+      </w:r>
+      <w:r>
+        <w:t>ovi te samim time algoritam nema mogućnost raspoznavanja dječjeg glasa od glasa odrasle osobe.</w:t>
+      </w:r>
+    </w:p>
+    <w:p>
+      <w:pPr>
+        <w:jc w:val="both"/>
+      </w:pPr>
+    </w:p>
+    <w:p>
+      <w:pPr>
+        <w:jc w:val="both"/>
+      </w:pPr>
+    </w:p>
+    <w:p>
+      <w:pPr>
+        <w:jc w:val="both"/>
+      </w:pPr>
+    </w:p>
+    <w:p>
+      <w:pPr>
+        <w:jc w:val="both"/>
+      </w:pPr>
+    </w:p>
+    <w:p>
+      <w:pPr>
+        <w:jc w:val="both"/>
+      </w:pPr>
+    </w:p>
+    <w:p>
+      <w:pPr>
+        <w:jc w:val="both"/>
+      </w:pPr>
+    </w:p>
+    <w:p>
+      <w:pPr>
+        <w:jc w:val="both"/>
+      </w:pPr>
+    </w:p>
+    <w:p>
+      <w:pPr>
+        <w:jc w:val="both"/>
+      </w:pPr>
+    </w:p>
+    <w:p>
+      <w:pPr>
+        <w:jc w:val="both"/>
+      </w:pPr>
+    </w:p>
+    <w:p>
+      <w:pPr>
+        <w:jc w:val="both"/>
+      </w:pPr>
+    </w:p>
+    <w:p>
+      <w:pPr>
+        <w:jc w:val="both"/>
+      </w:pPr>
+    </w:p>
+    <w:p>
+      <w:pPr>
+        <w:jc w:val="both"/>
+      </w:pPr>
+    </w:p>
+    <w:p>
+      <w:pPr>
+        <w:jc w:val="both"/>
+      </w:pPr>
+    </w:p>
+    <w:p>
+      <w:pPr>
+        <w:jc w:val="both"/>
+      </w:pPr>
+    </w:p>
+    <w:p>
+      <w:pPr>
+        <w:jc w:val="both"/>
+      </w:pPr>
+    </w:p>
+    <w:p>
+      <w:pPr>
+        <w:jc w:val="both"/>
+      </w:pPr>
+    </w:p>
+    <w:p>
+      <w:pPr>
+        <w:jc w:val="both"/>
+      </w:pPr>
+    </w:p>
+    <w:p>
+      <w:pPr>
+        <w:jc w:val="both"/>
+      </w:pPr>
+    </w:p>
+    <w:p>
+      <w:pPr>
+        <w:jc w:val="both"/>
+      </w:pPr>
+    </w:p>
     <w:sectPr>
-      <w:footerReference w:type="default" r:id="rId9"/>
+      <w:footerReference w:type="default" r:id="rId10"/>
       <w:type w:val="continuous"/>
       <w:pgSz w:w="11906" w:h="16838"/>
       <w:pgMar w:top="1417" w:right="1417" w:bottom="1417" w:left="1417" w:header="708" w:footer="708" w:gutter="0"/>
@@ -557,6 +2562,92 @@
 <file path=word/numbering.xml><?xml version="1.0" encoding="utf-8"?>
 <w:numbering xmlns:wpc="http://schemas.microsoft.com/office/word/2010/wordprocessingCanvas" xmlns:cx="http://schemas.microsoft.com/office/drawing/2014/chartex" xmlns:cx1="http://schemas.microsoft.com/office/drawing/2015/9/8/chartex" xmlns:cx2="http://schemas.microsoft.com/office/drawing/2015/10/21/chartex" xmlns:cx3="http://schemas.microsoft.com/office/drawing/2016/5/9/chartex" xmlns:cx4="http://schemas.microsoft.com/office/drawing/2016/5/10/chartex" xmlns:cx5="http://schemas.microsoft.com/office/drawing/2016/5/11/chartex" xmlns:cx6="http://schemas.microsoft.com/office/drawing/2016/5/12/chartex" xmlns:cx7="http://schemas.microsoft.com/office/drawing/2016/5/13/chartex" xmlns:cx8="http://schemas.microsoft.com/office/drawing/2016/5/14/chartex" xmlns:mc="http://schemas.openxmlformats.org/markup-compatibility/2006" xmlns:aink="http://schemas.microsoft.com/office/drawing/2016/ink" xmlns:am3d="http://schemas.microsoft.com/office/drawing/2017/model3d" xmlns:o="urn:schemas-microsoft-com:office:office" xmlns:r="http://schemas.openxmlformats.org/officeDocument/2006/relationships" xmlns:m="http://schemas.openxmlformats.org/officeDocument/2006/math" xmlns:v="urn:schemas-microsoft-com:vml" xmlns:wp14="http://schemas.microsoft.com/office/word/2010/wordprocessingDrawing" xmlns:wp="http://schemas.openxmlformats.org/drawingml/2006/wordprocessingDrawing" xmlns:w10="urn:schemas-microsoft-com:office:word" xmlns:w="http://schemas.openxmlformats.org/wordprocessingml/2006/main" xmlns:w14="http://schemas.microsoft.com/office/word/2010/wordml" xmlns:w15="http://schemas.microsoft.com/office/word/2012/wordml" xmlns:w16cex="http://schemas.microsoft.com/office/word/2018/wordml/cex" xmlns:w16cid="http://schemas.microsoft.com/office/word/2016/wordml/cid" xmlns:w16="http://schemas.microsoft.com/office/word/2018/wordml" xmlns:w16sdtdh="http://schemas.microsoft.com/office/word/2020/wordml/sdtdatahash" xmlns:w16se="http://schemas.microsoft.com/office/word/2015/wordml/symex" xmlns:wpg="http://schemas.microsoft.com/office/word/2010/wordprocessingGroup" xmlns:wpi="http://schemas.microsoft.com/office/word/2010/wordprocessingInk" xmlns:wne="http://schemas.microsoft.com/office/word/2006/wordml" xmlns:wps="http://schemas.microsoft.com/office/word/2010/wordprocessingShape" mc:Ignorable="w14 w15 w16se w16cid w16 w16cex w16sdtdh wp14">
   <w:abstractNum w:abstractNumId="0" w15:restartNumberingAfterBreak="0">
+    <w:nsid w:val="0B0C72B2"/>
+    <w:multiLevelType w:val="hybridMultilevel"/>
+    <w:tmpl w:val="C6F66A74"/>
+    <w:lvl w:ilvl="0" w:tplc="041A000F">
+      <w:start w:val="1"/>
+      <w:numFmt w:val="decimal"/>
+      <w:lvlText w:val="%1."/>
+      <w:lvlJc w:val="left"/>
+      <w:pPr>
+        <w:ind w:left="720" w:hanging="360"/>
+      </w:pPr>
+    </w:lvl>
+    <w:lvl w:ilvl="1" w:tplc="041A0019" w:tentative="1">
+      <w:start w:val="1"/>
+      <w:numFmt w:val="lowerLetter"/>
+      <w:lvlText w:val="%2."/>
+      <w:lvlJc w:val="left"/>
+      <w:pPr>
+        <w:ind w:left="1440" w:hanging="360"/>
+      </w:pPr>
+    </w:lvl>
+    <w:lvl w:ilvl="2" w:tplc="041A001B" w:tentative="1">
+      <w:start w:val="1"/>
+      <w:numFmt w:val="lowerRoman"/>
+      <w:lvlText w:val="%3."/>
+      <w:lvlJc w:val="right"/>
+      <w:pPr>
+        <w:ind w:left="2160" w:hanging="180"/>
+      </w:pPr>
+    </w:lvl>
+    <w:lvl w:ilvl="3" w:tplc="041A000F" w:tentative="1">
+      <w:start w:val="1"/>
+      <w:numFmt w:val="decimal"/>
+      <w:lvlText w:val="%4."/>
+      <w:lvlJc w:val="left"/>
+      <w:pPr>
+        <w:ind w:left="2880" w:hanging="360"/>
+      </w:pPr>
+    </w:lvl>
+    <w:lvl w:ilvl="4" w:tplc="041A0019" w:tentative="1">
+      <w:start w:val="1"/>
+      <w:numFmt w:val="lowerLetter"/>
+      <w:lvlText w:val="%5."/>
+      <w:lvlJc w:val="left"/>
+      <w:pPr>
+        <w:ind w:left="3600" w:hanging="360"/>
+      </w:pPr>
+    </w:lvl>
+    <w:lvl w:ilvl="5" w:tplc="041A001B" w:tentative="1">
+      <w:start w:val="1"/>
+      <w:numFmt w:val="lowerRoman"/>
+      <w:lvlText w:val="%6."/>
+      <w:lvlJc w:val="right"/>
+      <w:pPr>
+        <w:ind w:left="4320" w:hanging="180"/>
+      </w:pPr>
+    </w:lvl>
+    <w:lvl w:ilvl="6" w:tplc="041A000F" w:tentative="1">
+      <w:start w:val="1"/>
+      <w:numFmt w:val="decimal"/>
+      <w:lvlText w:val="%7."/>
+      <w:lvlJc w:val="left"/>
+      <w:pPr>
+        <w:ind w:left="5040" w:hanging="360"/>
+      </w:pPr>
+    </w:lvl>
+    <w:lvl w:ilvl="7" w:tplc="041A0019" w:tentative="1">
+      <w:start w:val="1"/>
+      <w:numFmt w:val="lowerLetter"/>
+      <w:lvlText w:val="%8."/>
+      <w:lvlJc w:val="left"/>
+      <w:pPr>
+        <w:ind w:left="5760" w:hanging="360"/>
+      </w:pPr>
+    </w:lvl>
+    <w:lvl w:ilvl="8" w:tplc="041A001B" w:tentative="1">
+      <w:start w:val="1"/>
+      <w:numFmt w:val="lowerRoman"/>
+      <w:lvlText w:val="%9."/>
+      <w:lvlJc w:val="right"/>
+      <w:pPr>
+        <w:ind w:left="6480" w:hanging="180"/>
+      </w:pPr>
+    </w:lvl>
+  </w:abstractNum>
+  <w:abstractNum w:abstractNumId="1" w15:restartNumberingAfterBreak="0">
     <w:nsid w:val="239D6AB6"/>
     <w:multiLevelType w:val="hybridMultilevel"/>
     <w:tmpl w:val="334A0B4C"/>
@@ -642,93 +2733,93 @@
       </w:pPr>
     </w:lvl>
   </w:abstractNum>
-  <w:abstractNum w:abstractNumId="1" w15:restartNumberingAfterBreak="0">
+  <w:abstractNum w:abstractNumId="2" w15:restartNumberingAfterBreak="0">
     <w:nsid w:val="555F7221"/>
-    <w:multiLevelType w:val="hybridMultilevel"/>
-    <w:tmpl w:val="43B6F53C"/>
-    <w:lvl w:ilvl="0" w:tplc="FFFFFFFF">
+    <w:multiLevelType w:val="multilevel"/>
+    <w:tmpl w:val="041A001F"/>
+    <w:lvl w:ilvl="0">
       <w:start w:val="1"/>
       <w:numFmt w:val="decimal"/>
       <w:lvlText w:val="%1."/>
       <w:lvlJc w:val="left"/>
       <w:pPr>
-        <w:ind w:left="720" w:hanging="360"/>
-      </w:pPr>
-    </w:lvl>
-    <w:lvl w:ilvl="1" w:tplc="041A0019" w:tentative="1">
-      <w:start w:val="1"/>
-      <w:numFmt w:val="lowerLetter"/>
-      <w:lvlText w:val="%2."/>
+        <w:ind w:left="360" w:hanging="360"/>
+      </w:pPr>
+    </w:lvl>
+    <w:lvl w:ilvl="1">
+      <w:start w:val="1"/>
+      <w:numFmt w:val="decimal"/>
+      <w:lvlText w:val="%1.%2."/>
       <w:lvlJc w:val="left"/>
       <w:pPr>
-        <w:ind w:left="1440" w:hanging="360"/>
-      </w:pPr>
-    </w:lvl>
-    <w:lvl w:ilvl="2" w:tplc="041A001B" w:tentative="1">
-      <w:start w:val="1"/>
-      <w:numFmt w:val="lowerRoman"/>
-      <w:lvlText w:val="%3."/>
-      <w:lvlJc w:val="right"/>
-      <w:pPr>
-        <w:ind w:left="2160" w:hanging="180"/>
-      </w:pPr>
-    </w:lvl>
-    <w:lvl w:ilvl="3" w:tplc="041A000F" w:tentative="1">
+        <w:ind w:left="792" w:hanging="432"/>
+      </w:pPr>
+    </w:lvl>
+    <w:lvl w:ilvl="2">
       <w:start w:val="1"/>
       <w:numFmt w:val="decimal"/>
-      <w:lvlText w:val="%4."/>
+      <w:lvlText w:val="%1.%2.%3."/>
       <w:lvlJc w:val="left"/>
       <w:pPr>
-        <w:ind w:left="2880" w:hanging="360"/>
-      </w:pPr>
-    </w:lvl>
-    <w:lvl w:ilvl="4" w:tplc="041A0019" w:tentative="1">
-      <w:start w:val="1"/>
-      <w:numFmt w:val="lowerLetter"/>
-      <w:lvlText w:val="%5."/>
+        <w:ind w:left="1224" w:hanging="504"/>
+      </w:pPr>
+    </w:lvl>
+    <w:lvl w:ilvl="3">
+      <w:start w:val="1"/>
+      <w:numFmt w:val="decimal"/>
+      <w:lvlText w:val="%1.%2.%3.%4."/>
       <w:lvlJc w:val="left"/>
       <w:pPr>
-        <w:ind w:left="3600" w:hanging="360"/>
-      </w:pPr>
-    </w:lvl>
-    <w:lvl w:ilvl="5" w:tplc="041A001B" w:tentative="1">
-      <w:start w:val="1"/>
-      <w:numFmt w:val="lowerRoman"/>
-      <w:lvlText w:val="%6."/>
-      <w:lvlJc w:val="right"/>
-      <w:pPr>
-        <w:ind w:left="4320" w:hanging="180"/>
-      </w:pPr>
-    </w:lvl>
-    <w:lvl w:ilvl="6" w:tplc="041A000F" w:tentative="1">
+        <w:ind w:left="1728" w:hanging="648"/>
+      </w:pPr>
+    </w:lvl>
+    <w:lvl w:ilvl="4">
       <w:start w:val="1"/>
       <w:numFmt w:val="decimal"/>
-      <w:lvlText w:val="%7."/>
+      <w:lvlText w:val="%1.%2.%3.%4.%5."/>
       <w:lvlJc w:val="left"/>
       <w:pPr>
-        <w:ind w:left="5040" w:hanging="360"/>
-      </w:pPr>
-    </w:lvl>
-    <w:lvl w:ilvl="7" w:tplc="041A0019" w:tentative="1">
-      <w:start w:val="1"/>
-      <w:numFmt w:val="lowerLetter"/>
-      <w:lvlText w:val="%8."/>
+        <w:ind w:left="2232" w:hanging="792"/>
+      </w:pPr>
+    </w:lvl>
+    <w:lvl w:ilvl="5">
+      <w:start w:val="1"/>
+      <w:numFmt w:val="decimal"/>
+      <w:lvlText w:val="%1.%2.%3.%4.%5.%6."/>
       <w:lvlJc w:val="left"/>
       <w:pPr>
-        <w:ind w:left="5760" w:hanging="360"/>
-      </w:pPr>
-    </w:lvl>
-    <w:lvl w:ilvl="8" w:tplc="041A001B" w:tentative="1">
-      <w:start w:val="1"/>
-      <w:numFmt w:val="lowerRoman"/>
-      <w:lvlText w:val="%9."/>
-      <w:lvlJc w:val="right"/>
-      <w:pPr>
-        <w:ind w:left="6480" w:hanging="180"/>
+        <w:ind w:left="2736" w:hanging="936"/>
+      </w:pPr>
+    </w:lvl>
+    <w:lvl w:ilvl="6">
+      <w:start w:val="1"/>
+      <w:numFmt w:val="decimal"/>
+      <w:lvlText w:val="%1.%2.%3.%4.%5.%6.%7."/>
+      <w:lvlJc w:val="left"/>
+      <w:pPr>
+        <w:ind w:left="3240" w:hanging="1080"/>
+      </w:pPr>
+    </w:lvl>
+    <w:lvl w:ilvl="7">
+      <w:start w:val="1"/>
+      <w:numFmt w:val="decimal"/>
+      <w:lvlText w:val="%1.%2.%3.%4.%5.%6.%7.%8."/>
+      <w:lvlJc w:val="left"/>
+      <w:pPr>
+        <w:ind w:left="3744" w:hanging="1224"/>
+      </w:pPr>
+    </w:lvl>
+    <w:lvl w:ilvl="8">
+      <w:start w:val="1"/>
+      <w:numFmt w:val="decimal"/>
+      <w:lvlText w:val="%1.%2.%3.%4.%5.%6.%7.%8.%9."/>
+      <w:lvlJc w:val="left"/>
+      <w:pPr>
+        <w:ind w:left="4320" w:hanging="1440"/>
       </w:pPr>
     </w:lvl>
   </w:abstractNum>
-  <w:abstractNum w:abstractNumId="2" w15:restartNumberingAfterBreak="0">
+  <w:abstractNum w:abstractNumId="3" w15:restartNumberingAfterBreak="0">
     <w:nsid w:val="66B90211"/>
     <w:multiLevelType w:val="hybridMultilevel"/>
     <w:tmpl w:val="BA5C0F60"/>
@@ -814,7 +2905,93 @@
       </w:pPr>
     </w:lvl>
   </w:abstractNum>
-  <w:abstractNum w:abstractNumId="3" w15:restartNumberingAfterBreak="0">
+  <w:abstractNum w:abstractNumId="4" w15:restartNumberingAfterBreak="0">
+    <w:nsid w:val="69360575"/>
+    <w:multiLevelType w:val="hybridMultilevel"/>
+    <w:tmpl w:val="14F4150E"/>
+    <w:lvl w:ilvl="0" w:tplc="FFFFFFFF">
+      <w:start w:val="1"/>
+      <w:numFmt w:val="decimal"/>
+      <w:lvlText w:val="%1."/>
+      <w:lvlJc w:val="left"/>
+      <w:pPr>
+        <w:ind w:left="720" w:hanging="360"/>
+      </w:pPr>
+    </w:lvl>
+    <w:lvl w:ilvl="1" w:tplc="041A0019" w:tentative="1">
+      <w:start w:val="1"/>
+      <w:numFmt w:val="lowerLetter"/>
+      <w:lvlText w:val="%2."/>
+      <w:lvlJc w:val="left"/>
+      <w:pPr>
+        <w:ind w:left="1440" w:hanging="360"/>
+      </w:pPr>
+    </w:lvl>
+    <w:lvl w:ilvl="2" w:tplc="041A001B" w:tentative="1">
+      <w:start w:val="1"/>
+      <w:numFmt w:val="lowerRoman"/>
+      <w:lvlText w:val="%3."/>
+      <w:lvlJc w:val="right"/>
+      <w:pPr>
+        <w:ind w:left="2160" w:hanging="180"/>
+      </w:pPr>
+    </w:lvl>
+    <w:lvl w:ilvl="3" w:tplc="041A000F" w:tentative="1">
+      <w:start w:val="1"/>
+      <w:numFmt w:val="decimal"/>
+      <w:lvlText w:val="%4."/>
+      <w:lvlJc w:val="left"/>
+      <w:pPr>
+        <w:ind w:left="2880" w:hanging="360"/>
+      </w:pPr>
+    </w:lvl>
+    <w:lvl w:ilvl="4" w:tplc="041A0019" w:tentative="1">
+      <w:start w:val="1"/>
+      <w:numFmt w:val="lowerLetter"/>
+      <w:lvlText w:val="%5."/>
+      <w:lvlJc w:val="left"/>
+      <w:pPr>
+        <w:ind w:left="3600" w:hanging="360"/>
+      </w:pPr>
+    </w:lvl>
+    <w:lvl w:ilvl="5" w:tplc="041A001B" w:tentative="1">
+      <w:start w:val="1"/>
+      <w:numFmt w:val="lowerRoman"/>
+      <w:lvlText w:val="%6."/>
+      <w:lvlJc w:val="right"/>
+      <w:pPr>
+        <w:ind w:left="4320" w:hanging="180"/>
+      </w:pPr>
+    </w:lvl>
+    <w:lvl w:ilvl="6" w:tplc="041A000F" w:tentative="1">
+      <w:start w:val="1"/>
+      <w:numFmt w:val="decimal"/>
+      <w:lvlText w:val="%7."/>
+      <w:lvlJc w:val="left"/>
+      <w:pPr>
+        <w:ind w:left="5040" w:hanging="360"/>
+      </w:pPr>
+    </w:lvl>
+    <w:lvl w:ilvl="7" w:tplc="041A0019" w:tentative="1">
+      <w:start w:val="1"/>
+      <w:numFmt w:val="lowerLetter"/>
+      <w:lvlText w:val="%8."/>
+      <w:lvlJc w:val="left"/>
+      <w:pPr>
+        <w:ind w:left="5760" w:hanging="360"/>
+      </w:pPr>
+    </w:lvl>
+    <w:lvl w:ilvl="8" w:tplc="041A001B" w:tentative="1">
+      <w:start w:val="1"/>
+      <w:numFmt w:val="lowerRoman"/>
+      <w:lvlText w:val="%9."/>
+      <w:lvlJc w:val="right"/>
+      <w:pPr>
+        <w:ind w:left="6480" w:hanging="180"/>
+      </w:pPr>
+    </w:lvl>
+  </w:abstractNum>
+  <w:abstractNum w:abstractNumId="5" w15:restartNumberingAfterBreak="0">
     <w:nsid w:val="7CA047C6"/>
     <w:multiLevelType w:val="hybridMultilevel"/>
     <w:tmpl w:val="BA5C0F60"/>
@@ -901,16 +3078,22 @@
     </w:lvl>
   </w:abstractNum>
   <w:num w:numId="1">
+    <w:abstractNumId w:val="3"/>
+  </w:num>
+  <w:num w:numId="2">
+    <w:abstractNumId w:val="5"/>
+  </w:num>
+  <w:num w:numId="3">
+    <w:abstractNumId w:val="1"/>
+  </w:num>
+  <w:num w:numId="4">
     <w:abstractNumId w:val="2"/>
   </w:num>
-  <w:num w:numId="2">
-    <w:abstractNumId w:val="3"/>
-  </w:num>
-  <w:num w:numId="3">
+  <w:num w:numId="5">
     <w:abstractNumId w:val="0"/>
   </w:num>
-  <w:num w:numId="4">
-    <w:abstractNumId w:val="1"/>
+  <w:num w:numId="6">
+    <w:abstractNumId w:val="4"/>
   </w:num>
 </w:numbering>
 </file>
@@ -1348,7 +3531,6 @@
     <w:next w:val="Normal"/>
     <w:link w:val="Naslov2Char"/>
     <w:uiPriority w:val="9"/>
-    <w:semiHidden/>
     <w:unhideWhenUsed/>
     <w:qFormat/>
     <w:rsid w:val="001C3697"/>
@@ -1499,7 +3681,6 @@
     <w:basedOn w:val="Zadanifontodlomka"/>
     <w:link w:val="Naslov2"/>
     <w:uiPriority w:val="9"/>
-    <w:semiHidden/>
     <w:rsid w:val="001C3697"/>
     <w:rPr>
       <w:rFonts w:asciiTheme="majorHAnsi" w:eastAsiaTheme="majorEastAsia" w:hAnsiTheme="majorHAnsi" w:cstheme="majorBidi"/>
@@ -1537,6 +3718,25 @@
     <w:semiHidden/>
     <w:unhideWhenUsed/>
     <w:rsid w:val="00945E61"/>
+  </w:style>
+  <w:style w:type="table" w:styleId="Reetkatablice">
+    <w:name w:val="Table Grid"/>
+    <w:basedOn w:val="Obinatablica"/>
+    <w:uiPriority w:val="39"/>
+    <w:rsid w:val="00EF0D79"/>
+    <w:pPr>
+      <w:spacing w:after="0" w:line="240" w:lineRule="auto"/>
+    </w:pPr>
+    <w:tblPr>
+      <w:tblBorders>
+        <w:top w:val="single" w:sz="4" w:space="0" w:color="auto"/>
+        <w:left w:val="single" w:sz="4" w:space="0" w:color="auto"/>
+        <w:bottom w:val="single" w:sz="4" w:space="0" w:color="auto"/>
+        <w:right w:val="single" w:sz="4" w:space="0" w:color="auto"/>
+        <w:insideH w:val="single" w:sz="4" w:space="0" w:color="auto"/>
+        <w:insideV w:val="single" w:sz="4" w:space="0" w:color="auto"/>
+      </w:tblBorders>
+    </w:tblPr>
   </w:style>
 </w:styles>
 </file>

</xml_diff>